<commit_message>
MàJ 03Mar2025. - Quelle logue journée!
</commit_message>
<xml_diff>
--- a/Bases/non ok/Base de couleur que j'aime.docx
+++ b/Bases/non ok/Base de couleur que j'aime.docx
@@ -8,8 +8,6 @@
           <w:rFonts w:cs="Arial"/>
         </w:rPr>
       </w:pPr>
-      <w:bookmarkStart w:id="0" w:name="_GoBack"/>
-      <w:bookmarkEnd w:id="0"/>
     </w:p>
     <w:p>
       <w:pPr>
@@ -1018,6 +1016,7 @@
                 <w:bCs/>
               </w:rPr>
             </w:pPr>
+            <w:bookmarkStart w:id="0" w:name="_GoBack" w:colFirst="0" w:colLast="6"/>
             <w:r>
               <w:rPr>
                 <w:rFonts w:cs="Arial"/>
@@ -1192,6 +1191,7 @@
           </w:p>
         </w:tc>
       </w:tr>
+      <w:bookmarkEnd w:id="0"/>
     </w:tbl>
     <w:p>
       <w:pPr>
@@ -17002,7 +17002,7 @@
 </file>
 
 <file path=customXml/itemProps1.xml><?xml version="1.0" encoding="utf-8"?>
-<ds:datastoreItem xmlns:ds="http://schemas.openxmlformats.org/officeDocument/2006/customXml" ds:itemID="{1B685D22-6D0D-4218-8BD0-562C4238E912}">
+<ds:datastoreItem xmlns:ds="http://schemas.openxmlformats.org/officeDocument/2006/customXml" ds:itemID="{6902D798-73D2-4EF5-9D74-0FC5BBFC7926}">
   <ds:schemaRefs>
     <ds:schemaRef ds:uri="http://schemas.openxmlformats.org/officeDocument/2006/bibliography"/>
   </ds:schemaRefs>

</xml_diff>